<commit_message>
adding current C files
</commit_message>
<xml_diff>
--- a/Thesis Project Proposal.docx
+++ b/Thesis Project Proposal.docx
@@ -3581,7 +3581,29 @@
         </w:numPr>
       </w:pPr>
       <w:r>
-        <w:t xml:space="preserve">CAD models can be imported into VREP, thus any object can be created and added to the scene as a </w:t>
+        <w:t>CAD models can be imported into VREP</w:t>
+      </w:r>
+      <w:r>
+        <w:t>, in the format of .</w:t>
+      </w:r>
+      <w:proofErr w:type="spellStart"/>
+      <w:r>
+        <w:t>dxf</w:t>
+      </w:r>
+      <w:proofErr w:type="spellEnd"/>
+      <w:r>
+        <w:t xml:space="preserve">. </w:t>
+      </w:r>
+      <w:proofErr w:type="gramStart"/>
+      <w:r>
+        <w:t>T</w:t>
+      </w:r>
+      <w:r>
+        <w:t>hus</w:t>
+      </w:r>
+      <w:proofErr w:type="gramEnd"/>
+      <w:r>
+        <w:t xml:space="preserve"> any object can be created and added to the scene as a </w:t>
       </w:r>
       <w:proofErr w:type="spellStart"/>
       <w:r>
@@ -4199,68 +4221,20 @@
         <w:t>, as described in figure 3</w:t>
       </w:r>
       <w:r>
-        <w:t xml:space="preserve">; extension objectives from these may occur, or the main objectives may change slightly, but the overall structure is defined here. The main goal is to be able to easily use the simulation to manipulate the physical laboratory environment using the </w:t>
-      </w:r>
-      <w:proofErr w:type="spellStart"/>
-      <w:r>
-        <w:t>Jaco</w:t>
-      </w:r>
-      <w:proofErr w:type="spellEnd"/>
-      <w:r>
-        <w:t xml:space="preserve"> arm. This is done, firstly, by constructing an interface that can manipulate a simulation environment; objective 1. </w:t>
+        <w:t xml:space="preserve">; extension objectives from these may occur, or the main objectives may change slightly, but the overall structure is defined here. The main goal is to be able to easily use the simulation to manipulate the physical laboratory environment using the Jaco arm. This is done, firstly, by constructing an interface that can manipulate a simulation environment; objective 1. </w:t>
       </w:r>
       <w:r>
         <w:br/>
       </w:r>
       <w:r>
-        <w:t xml:space="preserve">Objective 1 needs to be configured in such a way that it automatically retrieves the object handles (or object names) associated with the </w:t>
-      </w:r>
-      <w:proofErr w:type="spellStart"/>
-      <w:r>
-        <w:t>Jaco</w:t>
-      </w:r>
-      <w:proofErr w:type="spellEnd"/>
-      <w:r>
-        <w:t xml:space="preserve"> arm and gripper, and stores them in an external file every time it is run. This allows objective 2 to retrieve such information, retrieve joint angle information from the physical </w:t>
-      </w:r>
-      <w:proofErr w:type="spellStart"/>
-      <w:r>
-        <w:t>Jaco</w:t>
-      </w:r>
-      <w:proofErr w:type="spellEnd"/>
-      <w:r>
-        <w:t xml:space="preserve"> arm, and pipe back joint handles (or simulation object joint names) with the corresponding a</w:t>
+        <w:t>Objective 1 needs to be configured in such a way that it automatically retrieves the object handles (or object names) associated with the Jaco arm and gripper, and stores them in an external file every time it is run. This allows objective 2 to retrieve such information, retrieve joint angle information from the physical Jaco arm, and pipe back joint handles (or simulation object joint names) with the corresponding a</w:t>
       </w:r>
       <w:r>
         <w:t xml:space="preserve">ngles. </w:t>
       </w:r>
       <w:r>
         <w:br/>
-        <w:t>The program developed in objective one should be configured to receive this information and move the simulation (</w:t>
-      </w:r>
-      <w:proofErr w:type="spellStart"/>
-      <w:r>
-        <w:t>Jaco</w:t>
-      </w:r>
-      <w:proofErr w:type="spellEnd"/>
-      <w:r>
-        <w:t xml:space="preserve"> arm) to a position which mimics that of the (physical) </w:t>
-      </w:r>
-      <w:proofErr w:type="spellStart"/>
-      <w:r>
-        <w:t>Jaco</w:t>
-      </w:r>
-      <w:proofErr w:type="spellEnd"/>
-      <w:r>
-        <w:t xml:space="preserve"> arm. With enough delay reduction from objective 1, this should be close to ‘real time’ and allow the physical movement of the </w:t>
-      </w:r>
-      <w:proofErr w:type="spellStart"/>
-      <w:r>
-        <w:t>Jaco</w:t>
-      </w:r>
-      <w:proofErr w:type="spellEnd"/>
-      <w:r>
-        <w:t xml:space="preserve"> arm be mimicked in </w:t>
+        <w:t xml:space="preserve">The program developed in objective one should be configured to receive this information and move the simulation (Jaco arm) to a position which mimics that of the (physical) Jaco arm. With enough delay reduction from objective 1, this should be close to ‘real time’ and allow the physical movement of the Jaco arm be mimicked in </w:t>
       </w:r>
       <w:r>
         <w:br/>
@@ -4293,15 +4267,7 @@
     </w:p>
     <w:p>
       <w:r>
-        <w:t xml:space="preserve">Although this thesis is about creating an interface between a </w:t>
-      </w:r>
-      <w:proofErr w:type="spellStart"/>
-      <w:r>
-        <w:t>Jaco</w:t>
-      </w:r>
-      <w:proofErr w:type="spellEnd"/>
-      <w:r>
-        <w:t xml:space="preserve"> arm and V-REP simulator, to allow real-time movements </w:t>
+        <w:t xml:space="preserve">Although this thesis is about creating an interface between a Jaco arm and V-REP simulator, to allow real-time movements </w:t>
       </w:r>
       <w:proofErr w:type="gramStart"/>
       <w:r>
@@ -4395,18 +4361,80 @@
       <w:r>
         <w:t>Objective 1</w:t>
       </w:r>
-      <w:bookmarkStart w:id="9" w:name="_GoBack"/>
-      <w:bookmarkEnd w:id="9"/>
     </w:p>
     <w:p>
       <w:r>
+        <w:t xml:space="preserve">A key development to make with objective 1 is progress towards a reliable and responsive interface for retrieving information and controlling the simulated Jaco arm in V-REP. This will include testing different operating methods for the API functions; outlined in the background. As mentioned earlier, the reaction time between sending a command and it </w:t>
+      </w:r>
+      <w:proofErr w:type="gramStart"/>
+      <w:r>
+        <w:t>actuating</w:t>
+      </w:r>
+      <w:proofErr w:type="gramEnd"/>
+      <w:r>
+        <w:t xml:space="preserve"> in V-REP is dependent on network configuration and time delay. Therefore, in the interest of controlled testing, it is vital to perform the tests of operation mode incrementally (within the same </w:t>
+      </w:r>
+      <w:proofErr w:type="gramStart"/>
+      <w:r>
+        <w:t>time period</w:t>
+      </w:r>
+      <w:proofErr w:type="gramEnd"/>
+      <w:r>
+        <w:t xml:space="preserve">), without the change of client and host networks. The more tests of each performed, the more likely a realistic outcome is obtained; </w:t>
+      </w:r>
+      <w:proofErr w:type="gramStart"/>
+      <w:r>
+        <w:t>thus</w:t>
+      </w:r>
+      <w:proofErr w:type="gramEnd"/>
+      <w:r>
+        <w:t xml:space="preserve"> it is estimated that each test should be performed incrementally, recording the time taken and resulting position against desired position, for 10 iterations.</w:t>
+      </w:r>
+      <w:r>
+        <w:t xml:space="preserve"> In this way, reliability and efficiency can be analysed, and obtained in the further objectives. A benefit for this is that an understanding of the operation modes can also be found, ensuring quick debugging in later experiments.</w:t>
+      </w:r>
+      <w:r>
+        <w:br/>
+        <w:t xml:space="preserve">As </w:t>
+      </w:r>
+      <w:proofErr w:type="gramStart"/>
+      <w:r>
+        <w:t>an end result</w:t>
+      </w:r>
+      <w:proofErr w:type="gramEnd"/>
+      <w:r>
+        <w:t xml:space="preserve">, the program should initially collect all the object handles corresponding to Jaco joints, and create a mapping within a file in the local directory. From this, it should read from the input to find a joint name and corresponding angle to move the simulation arm to; this using an internal mapping from C structures to determine the right object handle to use, not the created file. The generated text file can be used by a separate program designed for objective 2, which allows it to map the </w:t>
+      </w:r>
+      <w:proofErr w:type="spellStart"/>
+      <w:r>
+        <w:t>Jaco’s</w:t>
+      </w:r>
+      <w:proofErr w:type="spellEnd"/>
+      <w:r>
+        <w:t xml:space="preserve"> physical joints to simulation joint names, thus proving an input into the program from objective 1. Having two programs, instead of one, allows the interface to be modular, and the simulation manipulation be separate to the physical arm manipulation; </w:t>
+      </w:r>
+      <w:proofErr w:type="gramStart"/>
+      <w:r>
+        <w:t>thus</w:t>
+      </w:r>
+      <w:proofErr w:type="gramEnd"/>
+      <w:r>
+        <w:t xml:space="preserve"> allowing both to be made separately and brought together. This assists with debugging and adding additional features, it also creates two process flows, and thus a faster run time.</w:t>
+      </w:r>
+    </w:p>
+    <w:p>
+      <w:pPr>
+        <w:keepNext/>
+      </w:pPr>
+      <w:r>
         <w:rPr>
           <w:noProof/>
         </w:rPr>
+        <w:lastRenderedPageBreak/>
         <w:drawing>
           <wp:inline distT="0" distB="0" distL="0" distR="0" wp14:anchorId="58FB9CB0" wp14:editId="0E8E135E">
-            <wp:extent cx="5187950" cy="5228184"/>
-            <wp:effectExtent l="0" t="0" r="0" b="0"/>
+            <wp:extent cx="5003800" cy="5042606"/>
+            <wp:effectExtent l="0" t="0" r="6350" b="5715"/>
             <wp:docPr id="8" name="Picture 8"/>
             <wp:cNvGraphicFramePr>
               <a:graphicFrameLocks xmlns:a="http://schemas.openxmlformats.org/drawingml/2006/main" noChangeAspect="1"/>
@@ -4427,7 +4455,7 @@
                   <pic:spPr>
                     <a:xfrm>
                       <a:off x="0" y="0"/>
-                      <a:ext cx="5194812" cy="5235099"/>
+                      <a:ext cx="5015595" cy="5054492"/>
                     </a:xfrm>
                     <a:prstGeom prst="rect">
                       <a:avLst/>
@@ -4440,7 +4468,250 @@
         </w:drawing>
       </w:r>
     </w:p>
+    <w:p>
+      <w:pPr>
+        <w:pStyle w:val="Caption"/>
+      </w:pPr>
+      <w:r>
+        <w:t xml:space="preserve">Figure </w:t>
+      </w:r>
+      <w:fldSimple w:instr=" SEQ Figure \* ARABIC ">
+        <w:r>
+          <w:rPr>
+            <w:noProof/>
+          </w:rPr>
+          <w:t>4</w:t>
+        </w:r>
+      </w:fldSimple>
+      <w:r>
+        <w:t xml:space="preserve"> – Objective 1 flow diagram</w:t>
+      </w:r>
+    </w:p>
+    <w:p>
+      <w:pPr>
+        <w:pStyle w:val="Heading3"/>
+      </w:pPr>
+      <w:r>
+        <w:t>Objective 2</w:t>
+      </w:r>
+    </w:p>
+    <w:p>
+      <w:r>
+        <w:t xml:space="preserve">Objective 2 includes </w:t>
+      </w:r>
+      <w:r>
+        <w:t>receiving information from and manipulating the Jaco arm, utilising Kinova’s SDK. A program should be created that reads the simulation object map and stores this, then retrieves joint angles and velocities from the Jaco arm. Using the map, it should be able to send out joint names and angles to the program generated from objective 1, enabling the simulation to mimi</w:t>
+      </w:r>
+      <w:r>
+        <w:t>c the position of the Jaco arm.</w:t>
+      </w:r>
+      <w:r>
+        <w:t xml:space="preserve"> The flow diagram presenting this is illustrated in figure </w:t>
+      </w:r>
+      <w:r>
+        <w:t>5.</w:t>
+      </w:r>
+      <w:r>
+        <w:br/>
+        <w:t>In addition to this, the simulation scene should be made to replicate the laboratory environment the Jaco arm is placed in. This can be done predominantly from creating CAD models of the components in the laboratory and importing them into a mesh object; from a .</w:t>
+      </w:r>
+      <w:proofErr w:type="spellStart"/>
+      <w:r>
+        <w:t>dxf</w:t>
+      </w:r>
+      <w:proofErr w:type="spellEnd"/>
+      <w:r>
+        <w:t xml:space="preserve"> file as found in the background research. These models can be made in 3D modelling programs such as Autodesk Inventor or CREO Parametric.</w:t>
+      </w:r>
+    </w:p>
     <w:p/>
+    <w:p>
+      <w:pPr>
+        <w:keepNext/>
+      </w:pPr>
+      <w:r>
+        <w:rPr>
+          <w:noProof/>
+        </w:rPr>
+        <w:lastRenderedPageBreak/>
+        <w:drawing>
+          <wp:inline distT="0" distB="0" distL="0" distR="0" wp14:anchorId="704B4C5F" wp14:editId="2EED525D">
+            <wp:extent cx="4139139" cy="2362200"/>
+            <wp:effectExtent l="0" t="0" r="0" b="0"/>
+            <wp:docPr id="9" name="Picture 9"/>
+            <wp:cNvGraphicFramePr>
+              <a:graphicFrameLocks xmlns:a="http://schemas.openxmlformats.org/drawingml/2006/main" noChangeAspect="1"/>
+            </wp:cNvGraphicFramePr>
+            <a:graphic xmlns:a="http://schemas.openxmlformats.org/drawingml/2006/main">
+              <a:graphicData uri="http://schemas.openxmlformats.org/drawingml/2006/picture">
+                <pic:pic xmlns:pic="http://schemas.openxmlformats.org/drawingml/2006/picture">
+                  <pic:nvPicPr>
+                    <pic:cNvPr id="1" name=""/>
+                    <pic:cNvPicPr/>
+                  </pic:nvPicPr>
+                  <pic:blipFill>
+                    <a:blip r:embed="rId12"/>
+                    <a:stretch>
+                      <a:fillRect/>
+                    </a:stretch>
+                  </pic:blipFill>
+                  <pic:spPr>
+                    <a:xfrm>
+                      <a:off x="0" y="0"/>
+                      <a:ext cx="4161722" cy="2375088"/>
+                    </a:xfrm>
+                    <a:prstGeom prst="rect">
+                      <a:avLst/>
+                    </a:prstGeom>
+                  </pic:spPr>
+                </pic:pic>
+              </a:graphicData>
+            </a:graphic>
+          </wp:inline>
+        </w:drawing>
+      </w:r>
+    </w:p>
+    <w:p>
+      <w:pPr>
+        <w:pStyle w:val="Caption"/>
+      </w:pPr>
+      <w:r>
+        <w:t xml:space="preserve">Figure </w:t>
+      </w:r>
+      <w:fldSimple w:instr=" SEQ Figure \* ARABIC ">
+        <w:r>
+          <w:rPr>
+            <w:noProof/>
+          </w:rPr>
+          <w:t>5</w:t>
+        </w:r>
+      </w:fldSimple>
+      <w:r>
+        <w:t xml:space="preserve"> – Objective 2 flow diagram</w:t>
+      </w:r>
+    </w:p>
+    <w:p>
+      <w:pPr>
+        <w:pStyle w:val="Heading3"/>
+      </w:pPr>
+      <w:r>
+        <w:t>Objective 3</w:t>
+      </w:r>
+    </w:p>
+    <w:p>
+      <w:r>
+        <w:t>The following objective is essentially that illus</w:t>
+      </w:r>
+      <w:r>
+        <w:t xml:space="preserve">trated in figure 5, however </w:t>
+      </w:r>
+      <w:r>
+        <w:t xml:space="preserve">reverse connections are made between V-REP and the API client, and to the program that handles the Jaco arm movement. Thus, information starts by retrieving the simulated Jaco arm angles and position, and ensuring the Jaco arm moves accordingly. The main outcome of this project is to obtain performance close to real-time, this is the objective that this outcome is supposed to be completed. This can be done using the relevant information from the </w:t>
+      </w:r>
+      <w:r>
+        <w:t>event based control research in the background section of this report. In addition to this, a mouse click in V-REP should be translated to a set of coordinates of which both (virtual and physical) Jaco arms move to; the process is outlined in figure 6, below.</w:t>
+      </w:r>
+    </w:p>
+    <w:p>
+      <w:pPr>
+        <w:keepNext/>
+      </w:pPr>
+      <w:r>
+        <w:rPr>
+          <w:noProof/>
+        </w:rPr>
+        <w:drawing>
+          <wp:inline distT="0" distB="0" distL="0" distR="0" wp14:anchorId="207EF2D1" wp14:editId="0DD15A33">
+            <wp:extent cx="5118174" cy="2305050"/>
+            <wp:effectExtent l="0" t="0" r="6350" b="0"/>
+            <wp:docPr id="10" name="Picture 10"/>
+            <wp:cNvGraphicFramePr>
+              <a:graphicFrameLocks xmlns:a="http://schemas.openxmlformats.org/drawingml/2006/main" noChangeAspect="1"/>
+            </wp:cNvGraphicFramePr>
+            <a:graphic xmlns:a="http://schemas.openxmlformats.org/drawingml/2006/main">
+              <a:graphicData uri="http://schemas.openxmlformats.org/drawingml/2006/picture">
+                <pic:pic xmlns:pic="http://schemas.openxmlformats.org/drawingml/2006/picture">
+                  <pic:nvPicPr>
+                    <pic:cNvPr id="1" name=""/>
+                    <pic:cNvPicPr/>
+                  </pic:nvPicPr>
+                  <pic:blipFill>
+                    <a:blip r:embed="rId13"/>
+                    <a:stretch>
+                      <a:fillRect/>
+                    </a:stretch>
+                  </pic:blipFill>
+                  <pic:spPr>
+                    <a:xfrm>
+                      <a:off x="0" y="0"/>
+                      <a:ext cx="5142508" cy="2316009"/>
+                    </a:xfrm>
+                    <a:prstGeom prst="rect">
+                      <a:avLst/>
+                    </a:prstGeom>
+                  </pic:spPr>
+                </pic:pic>
+              </a:graphicData>
+            </a:graphic>
+          </wp:inline>
+        </w:drawing>
+      </w:r>
+    </w:p>
+    <w:p>
+      <w:pPr>
+        <w:pStyle w:val="Caption"/>
+      </w:pPr>
+      <w:r>
+        <w:t xml:space="preserve">Figure </w:t>
+      </w:r>
+      <w:fldSimple w:instr=" SEQ Figure \* ARABIC ">
+        <w:r>
+          <w:rPr>
+            <w:noProof/>
+          </w:rPr>
+          <w:t>6</w:t>
+        </w:r>
+      </w:fldSimple>
+      <w:r>
+        <w:t xml:space="preserve"> – Flow chart of objective 3</w:t>
+      </w:r>
+    </w:p>
+    <w:p>
+      <w:r>
+        <w:t>The path between moving the Jaco arm and the C program is dependent on how the arm is configured in the lab, however, from the documentation on Kinova’s website it can be controlled as outlined above.</w:t>
+      </w:r>
+    </w:p>
+    <w:p>
+      <w:pPr>
+        <w:pStyle w:val="Heading3"/>
+      </w:pPr>
+      <w:r>
+        <w:t>Objective 4</w:t>
+      </w:r>
+    </w:p>
+    <w:p>
+      <w:r>
+        <w:t xml:space="preserve">This objective aims to progress towards the potential uses outlined in the Possible Development section of this report. The process and success in this will depend on the limitations found in any of the above objectives. Given that they are successfully implemented there could be up to 4 programs used to manipulate and retrieve information from V-REP and the Jaco arm, respectively. Once time </w:t>
+      </w:r>
+      <w:r>
+        <w:lastRenderedPageBreak/>
+        <w:t xml:space="preserve">delay is reduced, the project will be </w:t>
+      </w:r>
+      <w:proofErr w:type="gramStart"/>
+      <w:r>
+        <w:t>in a position to</w:t>
+      </w:r>
+      <w:proofErr w:type="gramEnd"/>
+      <w:r>
+        <w:t xml:space="preserve"> build a master program that sets up the others to undertake task; grasp an object if it is clicked on, and drag it to another clicked point. The clicking may take place in simulation, V-REP, or more advanced, </w:t>
+      </w:r>
+      <w:r>
+        <w:t>from video footage of the arm in the lab. This methodology undertaken to perform this task will be more properly defined after the completion of objectives 1 and 2, as it is the most complex.</w:t>
+      </w:r>
+      <w:r>
+        <w:t xml:space="preserve"> </w:t>
+      </w:r>
+    </w:p>
     <w:p>
       <w:pPr>
         <w:pStyle w:val="Heading2"/>
@@ -4449,14 +4720,16 @@
         <w:t>Milestones</w:t>
       </w:r>
     </w:p>
-    <w:p/>
+    <w:p>
+      <w:bookmarkStart w:id="9" w:name="_GoBack"/>
+      <w:bookmarkEnd w:id="9"/>
+    </w:p>
     <w:p>
       <w:pPr>
         <w:pStyle w:val="Heading1"/>
       </w:pPr>
       <w:bookmarkStart w:id="10" w:name="_Toc491031138"/>
       <w:r>
-        <w:lastRenderedPageBreak/>
         <w:t>Risk Assessment</w:t>
       </w:r>
       <w:bookmarkEnd w:id="10"/>
@@ -4868,6 +5141,7 @@
                       <w:rPr>
                         <w:noProof/>
                       </w:rPr>
+                      <w:lastRenderedPageBreak/>
                       <w:t xml:space="preserve">[7] </w:t>
                     </w:r>
                   </w:p>
@@ -5006,7 +5280,6 @@
                       <w:rPr>
                         <w:noProof/>
                       </w:rPr>
-                      <w:lastRenderedPageBreak/>
                       <w:t xml:space="preserve">[10] </w:t>
                     </w:r>
                   </w:p>
@@ -6591,7 +6864,7 @@
   </w:compat>
   <w:rsids>
     <w:rsidRoot w:val="007D2DB0"/>
-    <w:rsid w:val="001A5B36"/>
+    <w:rsid w:val="002F3EC5"/>
     <w:rsid w:val="007D2DB0"/>
     <w:rsid w:val="00CC1C47"/>
     <w:rsid w:val="00F931E0"/>
@@ -7709,7 +7982,7 @@
 </file>
 
 <file path=customXml/itemProps2.xml><?xml version="1.0" encoding="utf-8"?>
-<ds:datastoreItem xmlns:ds="http://schemas.openxmlformats.org/officeDocument/2006/customXml" ds:itemID="{A2570E60-2EAE-4AB6-A887-160EF696C8B9}">
+<ds:datastoreItem xmlns:ds="http://schemas.openxmlformats.org/officeDocument/2006/customXml" ds:itemID="{C5D2A605-BBFC-4F36-8A81-74969DAA30FE}">
   <ds:schemaRefs>
     <ds:schemaRef ds:uri="http://schemas.openxmlformats.org/officeDocument/2006/bibliography"/>
   </ds:schemaRefs>

</xml_diff>

<commit_message>
Got all names in a scene
</commit_message>
<xml_diff>
--- a/Thesis Project Proposal.docx
+++ b/Thesis Project Proposal.docx
@@ -734,26 +734,26 @@
     </w:p>
     <w:p>
       <w:r>
-        <w:t>V-REP is a simulation platform which models’ robot actuators and processes, providing realistic visualisations of object interference and dynamics. This program can be accessed externally via its remote API functionality, which allows a client to send commands to a simulation scene. There are over 100 of these commands, with some that manipulate the simulation through actuating a robotic model or by requesting kinematic or scene related information fr</w:t>
+        <w:t xml:space="preserve">V-REP is a simulation platform which models’ robot actuators and processes, providing realistic visualisations of object interference and dynamics. This program can be accessed externally via its remote API functionality, which allows a client to send commands to a simulation scene. There are over 100 of these commands, with some that manipulate the simulation through actuating a robotic model or by requesting kinematic or scene related information from V-REP. With this, </w:t>
+      </w:r>
+      <w:r>
+        <w:t xml:space="preserve">it is proposed that </w:t>
+      </w:r>
+      <w:r>
+        <w:t xml:space="preserve">the client user has the capability of </w:t>
+      </w:r>
+      <w:r>
+        <w:t xml:space="preserve">replicating a physical robot’s movements and interactions with simulation, and vice versa. </w:t>
+      </w:r>
+    </w:p>
+    <w:p>
+      <w:r>
+        <w:t xml:space="preserve">This could be the first step in a range of different advances around remote interactions using a robotic </w:t>
       </w:r>
       <w:bookmarkStart w:id="1" w:name="_GoBack"/>
       <w:bookmarkEnd w:id="1"/>
       <w:r>
-        <w:t xml:space="preserve">om V-REP. With this, </w:t>
-      </w:r>
-      <w:r>
-        <w:t xml:space="preserve">it is proposed that </w:t>
-      </w:r>
-      <w:r>
-        <w:t xml:space="preserve">the client user has the capability of </w:t>
-      </w:r>
-      <w:r>
-        <w:t xml:space="preserve">replicating a physical robot’s movements and interactions with simulation, and vice versa. </w:t>
-      </w:r>
-    </w:p>
-    <w:p>
-      <w:r>
-        <w:t xml:space="preserve">This could be the first step in a range of different advances around remote interactions using a robotic arm. For instance, users will be able to see, through simulation, their robotic arm working on a process, and provide modifications in real time; like assisting in grasping objects. Remote interaction using a robotic arm simulation, controlling a physical arm remotely, extends being distance from something from being seen on a screen to being interactive, 3D; given the environment of which the robot is in, is replicated in the scene. Advancements could improve distance education, allowing teachers to interact with their student’s work and point things out. Or, </w:t>
+        <w:t xml:space="preserve">arm. For instance, users will be able to see, through simulation, their robotic arm working on a process, and provide modifications in real time; like assisting in grasping objects. Remote interaction using a robotic arm simulation, controlling a physical arm remotely, extends being distance from something from being seen on a screen to being interactive, 3D; given the environment of which the robot is in, is replicated in the scene. Advancements could improve distance education, allowing teachers to interact with their student’s work and point things out. Or, </w:t>
       </w:r>
       <w:r>
         <w:t>allow simple laboratory work to be completed whilst being out of the lab.</w:t>
@@ -2920,28 +2920,36 @@
       <w:pPr>
         <w:rPr>
           <w:rStyle w:val="Strong"/>
-        </w:rPr>
-      </w:pPr>
-      <w:r>
-        <w:rPr>
-          <w:rStyle w:val="Strong"/>
-        </w:rPr>
-        <w:t>Event Based Control</w:t>
-      </w:r>
+          <w:b w:val="0"/>
+        </w:rPr>
+      </w:pPr>
     </w:p>
     <w:p>
       <w:pPr>
         <w:rPr>
           <w:rStyle w:val="Strong"/>
-          <w:b w:val="0"/>
-        </w:rPr>
-      </w:pPr>
-      <w:r>
+        </w:rPr>
+      </w:pPr>
+      <w:r>
+        <w:rPr>
+          <w:rStyle w:val="Strong"/>
+        </w:rPr>
+        <w:lastRenderedPageBreak/>
+        <w:t>Event Based Control</w:t>
+      </w:r>
+    </w:p>
+    <w:p>
+      <w:pPr>
         <w:rPr>
           <w:rStyle w:val="Strong"/>
           <w:b w:val="0"/>
         </w:rPr>
-        <w:lastRenderedPageBreak/>
+      </w:pPr>
+      <w:r>
+        <w:rPr>
+          <w:rStyle w:val="Strong"/>
+          <w:b w:val="0"/>
+        </w:rPr>
         <w:t>Tele-control refers to the communic</w:t>
       </w:r>
       <w:r>
@@ -3447,57 +3455,57 @@
           <w:rStyle w:val="Strong"/>
           <w:b w:val="0"/>
         </w:rPr>
-        <w:t xml:space="preserve"> compared to 13% and 11% for Gazebo and ODE respectively. In addition to this, it was found that </w:t>
+        <w:t xml:space="preserve"> compared to 13% and 11% for Gazebo and ODE respectively. In addition to this, it was found </w:t>
       </w:r>
       <w:r>
         <w:rPr>
           <w:rStyle w:val="Strong"/>
           <w:b w:val="0"/>
         </w:rPr>
-        <w:t>V-REP</w:t>
+        <w:lastRenderedPageBreak/>
+        <w:t xml:space="preserve">that </w:t>
       </w:r>
       <w:r>
         <w:rPr>
           <w:rStyle w:val="Strong"/>
           <w:b w:val="0"/>
         </w:rPr>
-        <w:t xml:space="preserve"> was most preferable for research use. Gazebo is similar to </w:t>
+        <w:t>V-REP</w:t>
       </w:r>
       <w:r>
         <w:rPr>
           <w:rStyle w:val="Strong"/>
           <w:b w:val="0"/>
         </w:rPr>
-        <w:t>V-REP</w:t>
+        <w:t xml:space="preserve"> was most preferable for research use. Gazebo is similar to </w:t>
       </w:r>
       <w:r>
         <w:rPr>
           <w:rStyle w:val="Strong"/>
           <w:b w:val="0"/>
         </w:rPr>
-        <w:t xml:space="preserve"> as it is </w:t>
+        <w:t>V-REP</w:t>
       </w:r>
       <w:r>
         <w:rPr>
           <w:rStyle w:val="Strong"/>
           <w:b w:val="0"/>
         </w:rPr>
-        <w:t>a</w:t>
+        <w:t xml:space="preserve"> as it is </w:t>
       </w:r>
       <w:r>
         <w:rPr>
           <w:rStyle w:val="Strong"/>
           <w:b w:val="0"/>
         </w:rPr>
-        <w:t xml:space="preserve"> multi-robot simulator with built-in support of ODE and Bullet dynamic engines, however, it’s used to model </w:t>
+        <w:t>a</w:t>
       </w:r>
       <w:r>
         <w:rPr>
           <w:rStyle w:val="Strong"/>
           <w:b w:val="0"/>
         </w:rPr>
-        <w:lastRenderedPageBreak/>
-        <w:t xml:space="preserve">outdoor environments. Thus, the survey concluded that Gazebo was the most used simulation platform, however </w:t>
+        <w:t xml:space="preserve"> multi-robot simulator with built-in support of ODE and Bullet dynamic engines, however, it’s used to model outdoor environments. Thus, the survey concluded that Gazebo was the most used simulation platform, however </w:t>
       </w:r>
       <w:r>
         <w:rPr>
@@ -3891,11 +3899,11 @@
         <w:t xml:space="preserve"> are the four dynamic engines currently supported by V-REP. Each one has its own method of calculating dynamics to mimic the real world, and thus it may be more advantageous to use one engine over another depending on the type of task being performed. By default, Bullet Physics Library is enabled, which is similar to gaming dynamic engines, allowing 3D collision detection and rigid body dynamics. </w:t>
       </w:r>
       <w:r>
-        <w:t xml:space="preserve">Vortex Dynamics engine however can be used to model more realistic physical interactions, offering a closer depiction of real-world parameters. It is recommended to use V-REPS built-in kinematics ability with Bullet Physics Library, as computing purely off a physics engine for a realistic simulation can be slow and </w:t>
+        <w:t xml:space="preserve">Vortex Dynamics engine however can be used to model more realistic physical interactions, offering a closer depiction of real-world parameters. It is recommended to use V-REPS built-in kinematics ability with Bullet Physics </w:t>
       </w:r>
       <w:r>
         <w:lastRenderedPageBreak/>
-        <w:t>in some cases be imprecise; this would only be done if collisions need to be simulated in a realistic manner, i.e. the interactions between a gripper and object</w:t>
+        <w:t>Library, as computing purely off a physics engine for a realistic simulation can be slow and in some cases be imprecise; this would only be done if collisions need to be simulated in a realistic manner, i.e. the interactions between a gripper and object</w:t>
       </w:r>
       <w:sdt>
         <w:sdtPr>
@@ -4325,11 +4333,11 @@
       </w:r>
       <w:r>
         <w:br/>
-        <w:t xml:space="preserve">From the arm’s programmable documentation, it can be seen that the current position can be recorded, the arm can be made to move to a predefined position, it can rotate or translate about any of the 3D axis, and the gripper can open or close all of the gripper fingers. With the use of API functions, the arm can be made to move with respect to a Cartesian coordinate system, or by setting each joint angle individually; this can happen similarly in reverse, where joint angles is given to the programmer. The </w:t>
+        <w:t xml:space="preserve">From the arm’s programmable documentation, it can be seen that the current position can be recorded, the arm can be made to move to a predefined position, it can rotate or translate about any of the 3D axis, and the gripper can open or close all of the gripper fingers. With the use of API functions, the arm can be made to move with respect to a Cartesian coordinate system, or by setting each joint angle </w:t>
       </w:r>
       <w:r>
         <w:lastRenderedPageBreak/>
-        <w:t>functionality can be driven further with trajectory planning and force control; similar to V-REP. All of the information from the arm is stored in a</w:t>
+        <w:t>individually; this can happen similarly in reverse, where joint angles is given to the programmer. The functionality can be driven further with trajectory planning and force control; similar to V-REP. All of the information from the arm is stored in a</w:t>
       </w:r>
       <w:r>
         <w:t>n activity log, accessible in the API directory.</w:t>
@@ -4697,18 +4705,10 @@
         <w:t>As an end result, the program should initially collect all the object handles corresponding to Jaco joints, and create a mapping within a file in the local directory. From this, it should read from the input to find a joint name and corresponding angle to move the simulation arm to; this using an internal mapping from C structures to determine the right object handle to use, not the created file. The generated text file can be used by a separate program designed for objective 2, which allows it to map the Jaco</w:t>
       </w:r>
       <w:r>
-        <w:t xml:space="preserve"> </w:t>
-      </w:r>
-      <w:proofErr w:type="spellStart"/>
-      <w:r>
-        <w:t>arms</w:t>
-      </w:r>
-      <w:r>
-        <w:t>’s</w:t>
-      </w:r>
-      <w:proofErr w:type="spellEnd"/>
-      <w:r>
-        <w:t xml:space="preserve"> physical joints to simulation joint names, thus proving an input into the program from objective 1. Having two programs, instead of one, allows the interface to be modular, and the simulation manipulation be separate to the physical arm manipulation; thus allowing both to be made separately and brought together. This assists with debugging and adding additional features, it also creates two process flows, and thus a faster run time.</w:t>
+        <w:t xml:space="preserve"> arm</w:t>
+      </w:r>
+      <w:r>
+        <w:t>’s physical joints to simulation joint names, thus proving an input into the program from objective 1. Having two programs, instead of one, allows the interface to be modular, and the simulation manipulation be separate to the physical arm manipulation; thus allowing both to be made separately and brought together. This assists with debugging and adding additional features, it also creates two process flows, and thus a faster run time.</w:t>
       </w:r>
     </w:p>
     <w:p>
@@ -7999,7 +7999,7 @@
                 <w:bCs/>
                 <w:noProof/>
               </w:rPr>
-              <w:t>3</w:t>
+              <w:t>16</w:t>
             </w:r>
             <w:r>
               <w:rPr>
@@ -10998,7 +10998,7 @@
 </file>
 
 <file path=customXml/itemProps2.xml><?xml version="1.0" encoding="utf-8"?>
-<ds:datastoreItem xmlns:ds="http://schemas.openxmlformats.org/officeDocument/2006/customXml" ds:itemID="{70D1ADA8-0116-407D-AF27-A942FB04A380}">
+<ds:datastoreItem xmlns:ds="http://schemas.openxmlformats.org/officeDocument/2006/customXml" ds:itemID="{06F23E0E-C8E5-4CC2-8BE2-85CDCF0DAA11}">
   <ds:schemaRefs>
     <ds:schemaRef ds:uri="http://schemas.openxmlformats.org/officeDocument/2006/bibliography"/>
   </ds:schemaRefs>

</xml_diff>